<commit_message>
se organiza el manual de instalacion
</commit_message>
<xml_diff>
--- a/WebBank/Documentos/Manual de instalacion WebBank.docx
+++ b/WebBank/Documentos/Manual de instalacion WebBank.docx
@@ -1,6 +1,6 @@
 
 <file path=word/document.xml><?xml version="1.0" encoding="utf-8"?>
-<w:document xmlns:wpc="http://schemas.microsoft.com/office/word/2010/wordprocessingCanvas" xmlns:mc="http://schemas.openxmlformats.org/markup-compatibility/2006" xmlns:o="urn:schemas-microsoft-com:office:office" xmlns:r="http://schemas.openxmlformats.org/officeDocument/2006/relationships" xmlns:m="http://schemas.openxmlformats.org/officeDocument/2006/math" xmlns:v="urn:schemas-microsoft-com:vml" xmlns:wp14="http://schemas.microsoft.com/office/word/2010/wordprocessingDrawing" xmlns:wp="http://schemas.openxmlformats.org/drawingml/2006/wordprocessingDrawing" xmlns:w10="urn:schemas-microsoft-com:office:word" xmlns:w="http://schemas.openxmlformats.org/wordprocessingml/2006/main" xmlns:w14="http://schemas.microsoft.com/office/word/2010/wordml" xmlns:w15="http://schemas.microsoft.com/office/word/2012/wordml" xmlns:wpg="http://schemas.microsoft.com/office/word/2010/wordprocessingGroup" xmlns:wpi="http://schemas.microsoft.com/office/word/2010/wordprocessingInk" xmlns:wne="http://schemas.microsoft.com/office/word/2006/wordml" xmlns:wps="http://schemas.microsoft.com/office/word/2010/wordprocessingShape" mc:Ignorable="w14 w15 wp14">
+<w:document xmlns:wpc="http://schemas.microsoft.com/office/word/2010/wordprocessingCanvas" xmlns:cx="http://schemas.microsoft.com/office/drawing/2014/chartex" xmlns:mc="http://schemas.openxmlformats.org/markup-compatibility/2006" xmlns:o="urn:schemas-microsoft-com:office:office" xmlns:r="http://schemas.openxmlformats.org/officeDocument/2006/relationships" xmlns:m="http://schemas.openxmlformats.org/officeDocument/2006/math" xmlns:v="urn:schemas-microsoft-com:vml" xmlns:wp14="http://schemas.microsoft.com/office/word/2010/wordprocessingDrawing" xmlns:wp="http://schemas.openxmlformats.org/drawingml/2006/wordprocessingDrawing" xmlns:w10="urn:schemas-microsoft-com:office:word" xmlns:w="http://schemas.openxmlformats.org/wordprocessingml/2006/main" xmlns:w14="http://schemas.microsoft.com/office/word/2010/wordml" xmlns:w15="http://schemas.microsoft.com/office/word/2012/wordml" xmlns:w16se="http://schemas.microsoft.com/office/word/2015/wordml/symex" xmlns:wpg="http://schemas.microsoft.com/office/word/2010/wordprocessingGroup" xmlns:wpi="http://schemas.microsoft.com/office/word/2010/wordprocessingInk" xmlns:wne="http://schemas.microsoft.com/office/word/2006/wordml" xmlns:wps="http://schemas.microsoft.com/office/word/2010/wordprocessingShape" mc:Ignorable="w14 w15 w16se wp14">
   <w:body>
     <w:p>
       <w:pPr>
@@ -211,7 +211,42 @@
           <w:szCs w:val="24"/>
           <w:lang w:val="es-CO"/>
         </w:rPr>
-        <w:t>Docente: Edison Jair Mosquera</w:t>
+        <w:t xml:space="preserve">Docente: </w:t>
+      </w:r>
+      <w:r>
+        <w:rPr>
+          <w:rFonts w:ascii="Times New Roman" w:eastAsia="Times New Roman" w:hAnsi="Times New Roman" w:cs="Times New Roman"/>
+          <w:b/>
+          <w:bCs/>
+          <w:sz w:val="24"/>
+          <w:szCs w:val="24"/>
+          <w:lang w:val="es-CO"/>
+        </w:rPr>
+        <w:t xml:space="preserve">Julio Cesar </w:t>
+      </w:r>
+      <w:proofErr w:type="spellStart"/>
+      <w:r>
+        <w:rPr>
+          <w:rFonts w:ascii="Times New Roman" w:eastAsia="Times New Roman" w:hAnsi="Times New Roman" w:cs="Times New Roman"/>
+          <w:b/>
+          <w:bCs/>
+          <w:sz w:val="24"/>
+          <w:szCs w:val="24"/>
+          <w:lang w:val="es-CO"/>
+        </w:rPr>
+        <w:t>Velosa</w:t>
+      </w:r>
+      <w:proofErr w:type="spellEnd"/>
+      <w:r>
+        <w:rPr>
+          <w:rFonts w:ascii="Times New Roman" w:eastAsia="Times New Roman" w:hAnsi="Times New Roman" w:cs="Times New Roman"/>
+          <w:b/>
+          <w:bCs/>
+          <w:sz w:val="24"/>
+          <w:szCs w:val="24"/>
+          <w:lang w:val="es-CO"/>
+        </w:rPr>
+        <w:t xml:space="preserve"> Castañeda</w:t>
       </w:r>
     </w:p>
     <w:p>
@@ -235,35 +270,66 @@
           <w:szCs w:val="24"/>
           <w:lang w:val="es-CO"/>
         </w:rPr>
-        <w:t>Asignatura: Programación de interfaces graficas</w:t>
+        <w:t xml:space="preserve">Asignatura: </w:t>
+      </w:r>
+      <w:r>
+        <w:rPr>
+          <w:rFonts w:ascii="Times New Roman" w:eastAsia="Times New Roman" w:hAnsi="Times New Roman" w:cs="Times New Roman"/>
+          <w:b/>
+          <w:bCs/>
+          <w:sz w:val="24"/>
+          <w:szCs w:val="24"/>
+          <w:lang w:val="es-CO"/>
+        </w:rPr>
+        <w:t>S</w:t>
+      </w:r>
+      <w:r>
+        <w:rPr>
+          <w:rFonts w:ascii="Times New Roman" w:eastAsia="Times New Roman" w:hAnsi="Times New Roman" w:cs="Times New Roman"/>
+          <w:b/>
+          <w:bCs/>
+          <w:sz w:val="24"/>
+          <w:szCs w:val="24"/>
+          <w:lang w:val="es-CO"/>
+        </w:rPr>
+        <w:t>istemas de informa</w:t>
+      </w:r>
+      <w:r>
+        <w:rPr>
+          <w:rFonts w:ascii="Times New Roman" w:eastAsia="Times New Roman" w:hAnsi="Times New Roman" w:cs="Times New Roman"/>
+          <w:b/>
+          <w:bCs/>
+          <w:sz w:val="24"/>
+          <w:szCs w:val="24"/>
+          <w:lang w:val="es-CO"/>
+        </w:rPr>
+        <w:t>ciones</w:t>
+      </w:r>
+      <w:r>
+        <w:rPr>
+          <w:rFonts w:ascii="Times New Roman" w:eastAsia="Times New Roman" w:hAnsi="Times New Roman" w:cs="Times New Roman"/>
+          <w:b/>
+          <w:bCs/>
+          <w:sz w:val="24"/>
+          <w:szCs w:val="24"/>
+          <w:lang w:val="es-CO"/>
+        </w:rPr>
+        <w:t xml:space="preserve"> empresariales</w:t>
+      </w:r>
+      <w:r>
+        <w:rPr>
+          <w:rFonts w:ascii="Times New Roman" w:eastAsia="Times New Roman" w:hAnsi="Times New Roman" w:cs="Times New Roman"/>
+          <w:sz w:val="24"/>
+          <w:szCs w:val="24"/>
+          <w:lang w:val="es-CO"/>
+        </w:rPr>
+        <w:br/>
       </w:r>
     </w:p>
     <w:p>
       <w:pPr>
         <w:spacing w:after="240" w:line="480" w:lineRule="auto"/>
         <w:contextualSpacing w:val="0"/>
-        <w:jc w:val="center"/>
-        <w:rPr>
-          <w:rFonts w:ascii="Times New Roman" w:eastAsia="Times New Roman" w:hAnsi="Times New Roman" w:cs="Times New Roman"/>
-          <w:sz w:val="24"/>
-          <w:szCs w:val="24"/>
-          <w:lang w:val="es-CO"/>
-        </w:rPr>
-      </w:pPr>
-      <w:r>
-        <w:rPr>
-          <w:rFonts w:ascii="Times New Roman" w:eastAsia="Times New Roman" w:hAnsi="Times New Roman" w:cs="Times New Roman"/>
-          <w:sz w:val="24"/>
-          <w:szCs w:val="24"/>
-          <w:lang w:val="es-CO"/>
-        </w:rPr>
-        <w:br/>
-      </w:r>
-    </w:p>
-    <w:p>
-      <w:pPr>
-        <w:spacing w:after="240" w:line="480" w:lineRule="auto"/>
-        <w:contextualSpacing w:val="0"/>
         <w:rPr>
           <w:rFonts w:ascii="Times New Roman" w:eastAsia="Times New Roman" w:hAnsi="Times New Roman" w:cs="Times New Roman"/>
           <w:sz w:val="24"/>
@@ -303,20 +369,22 @@
         <w:jc w:val="center"/>
         <w:rPr>
           <w:rFonts w:ascii="Times New Roman" w:eastAsia="Times New Roman" w:hAnsi="Times New Roman" w:cs="Times New Roman"/>
-          <w:sz w:val="24"/>
-          <w:szCs w:val="24"/>
-          <w:lang w:val="es-CO"/>
-        </w:rPr>
-      </w:pPr>
-      <w:r>
-        <w:rPr>
-          <w:rFonts w:ascii="Times New Roman" w:eastAsia="Times New Roman" w:hAnsi="Times New Roman" w:cs="Times New Roman"/>
           <w:b/>
           <w:bCs/>
           <w:sz w:val="24"/>
           <w:szCs w:val="24"/>
           <w:lang w:val="es-CO"/>
         </w:rPr>
+      </w:pPr>
+      <w:r>
+        <w:rPr>
+          <w:rFonts w:ascii="Times New Roman" w:eastAsia="Times New Roman" w:hAnsi="Times New Roman" w:cs="Times New Roman"/>
+          <w:b/>
+          <w:bCs/>
+          <w:sz w:val="24"/>
+          <w:szCs w:val="24"/>
+          <w:lang w:val="es-CO"/>
+        </w:rPr>
         <w:t>TECNOLOGIA EN SISTEMAS DE INFORMACIÓN</w:t>
       </w:r>
     </w:p>
@@ -343,8 +411,1219 @@
           <w:szCs w:val="24"/>
           <w:lang w:val="es-CO"/>
         </w:rPr>
-        <w:t>SEPTIEMBRE 18 DE 2020</w:t>
-      </w:r>
+        <w:t>C</w:t>
+      </w:r>
+      <w:r>
+        <w:rPr>
+          <w:rFonts w:ascii="Times New Roman" w:eastAsia="Times New Roman" w:hAnsi="Times New Roman" w:cs="Times New Roman"/>
+          <w:b/>
+          <w:bCs/>
+          <w:sz w:val="24"/>
+          <w:szCs w:val="24"/>
+          <w:lang w:val="es-CO"/>
+        </w:rPr>
+        <w:t>ARTAGO VALLE DEL CAU</w:t>
+      </w:r>
+      <w:r>
+        <w:rPr>
+          <w:rFonts w:ascii="Times New Roman" w:eastAsia="Times New Roman" w:hAnsi="Times New Roman" w:cs="Times New Roman"/>
+          <w:b/>
+          <w:bCs/>
+          <w:sz w:val="24"/>
+          <w:szCs w:val="24"/>
+          <w:lang w:val="es-CO"/>
+        </w:rPr>
+        <w:t>CA</w:t>
+      </w:r>
+    </w:p>
+    <w:p>
+      <w:pPr>
+        <w:spacing w:after="160" w:line="480" w:lineRule="auto"/>
+        <w:contextualSpacing w:val="0"/>
+        <w:jc w:val="center"/>
+        <w:rPr>
+          <w:rFonts w:ascii="Times New Roman" w:eastAsia="Times New Roman" w:hAnsi="Times New Roman" w:cs="Times New Roman"/>
+          <w:b/>
+          <w:bCs/>
+          <w:sz w:val="24"/>
+          <w:szCs w:val="24"/>
+          <w:lang w:val="es-CO"/>
+        </w:rPr>
+      </w:pPr>
+      <w:r>
+        <w:rPr>
+          <w:rFonts w:ascii="Times New Roman" w:eastAsia="Times New Roman" w:hAnsi="Times New Roman" w:cs="Times New Roman"/>
+          <w:b/>
+          <w:bCs/>
+          <w:sz w:val="24"/>
+          <w:szCs w:val="24"/>
+          <w:lang w:val="es-CO"/>
+        </w:rPr>
+        <w:t>2020</w:t>
+      </w:r>
+    </w:p>
+    <w:p>
+      <w:pPr>
+        <w:spacing w:after="160" w:line="480" w:lineRule="auto"/>
+        <w:contextualSpacing w:val="0"/>
+        <w:jc w:val="center"/>
+        <w:rPr>
+          <w:rFonts w:ascii="Times New Roman" w:eastAsia="Times New Roman" w:hAnsi="Times New Roman" w:cs="Times New Roman"/>
+          <w:b/>
+          <w:bCs/>
+          <w:sz w:val="24"/>
+          <w:szCs w:val="24"/>
+          <w:lang w:val="es-CO"/>
+        </w:rPr>
+      </w:pPr>
+    </w:p>
+    <w:p>
+      <w:pPr>
+        <w:spacing w:after="160" w:line="480" w:lineRule="auto"/>
+        <w:contextualSpacing w:val="0"/>
+        <w:jc w:val="center"/>
+        <w:rPr>
+          <w:rFonts w:ascii="Times New Roman" w:eastAsia="Times New Roman" w:hAnsi="Times New Roman" w:cs="Times New Roman"/>
+          <w:b/>
+          <w:bCs/>
+          <w:sz w:val="24"/>
+          <w:szCs w:val="24"/>
+          <w:lang w:val="es-CO"/>
+        </w:rPr>
+      </w:pPr>
+      <w:r>
+        <w:rPr>
+          <w:rFonts w:ascii="Times New Roman" w:eastAsia="Times New Roman" w:hAnsi="Times New Roman" w:cs="Times New Roman"/>
+          <w:b/>
+          <w:bCs/>
+          <w:sz w:val="24"/>
+          <w:szCs w:val="24"/>
+          <w:lang w:val="es-CO"/>
+        </w:rPr>
+        <w:lastRenderedPageBreak/>
+        <w:t>Tabla de contenido</w:t>
+      </w:r>
+    </w:p>
+    <w:p>
+      <w:pPr>
+        <w:pStyle w:val="TDC1"/>
+        <w:tabs>
+          <w:tab w:val="right" w:leader="dot" w:pos="8828"/>
+        </w:tabs>
+        <w:rPr>
+          <w:rFonts w:asciiTheme="minorHAnsi" w:eastAsiaTheme="minorEastAsia" w:hAnsiTheme="minorHAnsi" w:cstheme="minorBidi"/>
+          <w:caps w:val="0"/>
+          <w:noProof/>
+          <w:sz w:val="22"/>
+          <w:lang w:val="en-US" w:eastAsia="en-US"/>
+        </w:rPr>
+      </w:pPr>
+      <w:r>
+        <w:rPr>
+          <w:rFonts w:eastAsia="Times New Roman" w:cs="Times New Roman"/>
+          <w:b/>
+          <w:bCs/>
+          <w:szCs w:val="24"/>
+          <w:lang w:val="es-CO"/>
+        </w:rPr>
+        <w:fldChar w:fldCharType="begin"/>
+      </w:r>
+      <w:r>
+        <w:rPr>
+          <w:rFonts w:eastAsia="Times New Roman" w:cs="Times New Roman"/>
+          <w:b/>
+          <w:bCs/>
+          <w:szCs w:val="24"/>
+          <w:lang w:val="es-CO"/>
+        </w:rPr>
+        <w:instrText xml:space="preserve"> TOC \o "1-3" \h \z \u </w:instrText>
+      </w:r>
+      <w:r>
+        <w:rPr>
+          <w:rFonts w:eastAsia="Times New Roman" w:cs="Times New Roman"/>
+          <w:b/>
+          <w:bCs/>
+          <w:szCs w:val="24"/>
+          <w:lang w:val="es-CO"/>
+        </w:rPr>
+        <w:fldChar w:fldCharType="separate"/>
+      </w:r>
+      <w:hyperlink w:anchor="_Toc51147041" w:history="1">
+        <w:r>
+          <w:rPr>
+            <w:rStyle w:val="Hipervnculo"/>
+            <w:rFonts w:cs="Times New Roman"/>
+            <w:noProof/>
+          </w:rPr>
+          <w:t>INSTALACIÓN DE XAMPP</w:t>
+        </w:r>
+        <w:r>
+          <w:rPr>
+            <w:noProof/>
+            <w:webHidden/>
+          </w:rPr>
+          <w:tab/>
+        </w:r>
+        <w:r>
+          <w:rPr>
+            <w:noProof/>
+            <w:webHidden/>
+          </w:rPr>
+          <w:fldChar w:fldCharType="begin"/>
+        </w:r>
+        <w:r>
+          <w:rPr>
+            <w:noProof/>
+            <w:webHidden/>
+          </w:rPr>
+          <w:instrText xml:space="preserve"> PAGEREF _Toc51147041 \h </w:instrText>
+        </w:r>
+        <w:r>
+          <w:rPr>
+            <w:noProof/>
+            <w:webHidden/>
+          </w:rPr>
+        </w:r>
+        <w:r>
+          <w:rPr>
+            <w:noProof/>
+            <w:webHidden/>
+          </w:rPr>
+          <w:fldChar w:fldCharType="separate"/>
+        </w:r>
+        <w:r>
+          <w:rPr>
+            <w:noProof/>
+            <w:webHidden/>
+          </w:rPr>
+          <w:t>3</w:t>
+        </w:r>
+        <w:r>
+          <w:rPr>
+            <w:noProof/>
+            <w:webHidden/>
+          </w:rPr>
+          <w:fldChar w:fldCharType="end"/>
+        </w:r>
+      </w:hyperlink>
+    </w:p>
+    <w:p>
+      <w:pPr>
+        <w:pStyle w:val="TDC1"/>
+        <w:tabs>
+          <w:tab w:val="right" w:leader="dot" w:pos="8828"/>
+        </w:tabs>
+        <w:rPr>
+          <w:rFonts w:asciiTheme="minorHAnsi" w:eastAsiaTheme="minorEastAsia" w:hAnsiTheme="minorHAnsi" w:cstheme="minorBidi"/>
+          <w:caps w:val="0"/>
+          <w:noProof/>
+          <w:sz w:val="22"/>
+          <w:lang w:val="en-US" w:eastAsia="en-US"/>
+        </w:rPr>
+      </w:pPr>
+      <w:hyperlink w:anchor="_Toc51147042" w:history="1">
+        <w:r>
+          <w:rPr>
+            <w:rStyle w:val="Hipervnculo"/>
+            <w:noProof/>
+          </w:rPr>
+          <w:t>INSTALACIÓN DE LA BASE DE DATOS DE WEB BANK</w:t>
+        </w:r>
+        <w:r>
+          <w:rPr>
+            <w:noProof/>
+            <w:webHidden/>
+          </w:rPr>
+          <w:tab/>
+        </w:r>
+        <w:r>
+          <w:rPr>
+            <w:noProof/>
+            <w:webHidden/>
+          </w:rPr>
+          <w:fldChar w:fldCharType="begin"/>
+        </w:r>
+        <w:r>
+          <w:rPr>
+            <w:noProof/>
+            <w:webHidden/>
+          </w:rPr>
+          <w:instrText xml:space="preserve"> PAGEREF _Toc51147042 \h </w:instrText>
+        </w:r>
+        <w:r>
+          <w:rPr>
+            <w:noProof/>
+            <w:webHidden/>
+          </w:rPr>
+        </w:r>
+        <w:r>
+          <w:rPr>
+            <w:noProof/>
+            <w:webHidden/>
+          </w:rPr>
+          <w:fldChar w:fldCharType="separate"/>
+        </w:r>
+        <w:r>
+          <w:rPr>
+            <w:noProof/>
+            <w:webHidden/>
+          </w:rPr>
+          <w:t>4</w:t>
+        </w:r>
+        <w:r>
+          <w:rPr>
+            <w:noProof/>
+            <w:webHidden/>
+          </w:rPr>
+          <w:fldChar w:fldCharType="end"/>
+        </w:r>
+      </w:hyperlink>
+    </w:p>
+    <w:p>
+      <w:pPr>
+        <w:pStyle w:val="TDC1"/>
+        <w:tabs>
+          <w:tab w:val="right" w:leader="dot" w:pos="8828"/>
+        </w:tabs>
+        <w:rPr>
+          <w:rFonts w:asciiTheme="minorHAnsi" w:eastAsiaTheme="minorEastAsia" w:hAnsiTheme="minorHAnsi" w:cstheme="minorBidi"/>
+          <w:caps w:val="0"/>
+          <w:noProof/>
+          <w:sz w:val="22"/>
+          <w:lang w:val="en-US" w:eastAsia="en-US"/>
+        </w:rPr>
+      </w:pPr>
+      <w:hyperlink w:anchor="_Toc51147043" w:history="1">
+        <w:r>
+          <w:rPr>
+            <w:rStyle w:val="Hipervnculo"/>
+            <w:noProof/>
+          </w:rPr>
+          <w:t>abrir el programa</w:t>
+        </w:r>
+        <w:r>
+          <w:rPr>
+            <w:noProof/>
+            <w:webHidden/>
+          </w:rPr>
+          <w:tab/>
+        </w:r>
+        <w:r>
+          <w:rPr>
+            <w:noProof/>
+            <w:webHidden/>
+          </w:rPr>
+          <w:fldChar w:fldCharType="begin"/>
+        </w:r>
+        <w:r>
+          <w:rPr>
+            <w:noProof/>
+            <w:webHidden/>
+          </w:rPr>
+          <w:instrText xml:space="preserve"> PAGEREF _Toc51147043 \h </w:instrText>
+        </w:r>
+        <w:r>
+          <w:rPr>
+            <w:noProof/>
+            <w:webHidden/>
+          </w:rPr>
+        </w:r>
+        <w:r>
+          <w:rPr>
+            <w:noProof/>
+            <w:webHidden/>
+          </w:rPr>
+          <w:fldChar w:fldCharType="separate"/>
+        </w:r>
+        <w:r>
+          <w:rPr>
+            <w:noProof/>
+            <w:webHidden/>
+          </w:rPr>
+          <w:t>5</w:t>
+        </w:r>
+        <w:r>
+          <w:rPr>
+            <w:noProof/>
+            <w:webHidden/>
+          </w:rPr>
+          <w:fldChar w:fldCharType="end"/>
+        </w:r>
+      </w:hyperlink>
+    </w:p>
+    <w:p>
+      <w:pPr>
+        <w:spacing w:after="160" w:line="480" w:lineRule="auto"/>
+        <w:contextualSpacing w:val="0"/>
+        <w:jc w:val="center"/>
+        <w:rPr>
+          <w:rFonts w:ascii="Times New Roman" w:eastAsia="Times New Roman" w:hAnsi="Times New Roman" w:cs="Times New Roman"/>
+          <w:b/>
+          <w:bCs/>
+          <w:sz w:val="24"/>
+          <w:szCs w:val="24"/>
+          <w:lang w:val="es-CO"/>
+        </w:rPr>
+      </w:pPr>
+      <w:r>
+        <w:rPr>
+          <w:rFonts w:ascii="Times New Roman" w:eastAsia="Times New Roman" w:hAnsi="Times New Roman" w:cs="Times New Roman"/>
+          <w:b/>
+          <w:bCs/>
+          <w:sz w:val="24"/>
+          <w:szCs w:val="24"/>
+          <w:lang w:val="es-CO"/>
+        </w:rPr>
+        <w:fldChar w:fldCharType="end"/>
+      </w:r>
+    </w:p>
+    <w:p>
+      <w:pPr>
+        <w:spacing w:after="160" w:line="480" w:lineRule="auto"/>
+        <w:contextualSpacing w:val="0"/>
+        <w:jc w:val="center"/>
+        <w:rPr>
+          <w:rFonts w:ascii="Times New Roman" w:eastAsia="Times New Roman" w:hAnsi="Times New Roman" w:cs="Times New Roman"/>
+          <w:b/>
+          <w:bCs/>
+          <w:sz w:val="24"/>
+          <w:szCs w:val="24"/>
+          <w:lang w:val="es-CO"/>
+        </w:rPr>
+      </w:pPr>
+      <w:r>
+        <w:rPr>
+          <w:rFonts w:ascii="Times New Roman" w:eastAsia="Times New Roman" w:hAnsi="Times New Roman" w:cs="Times New Roman"/>
+          <w:b/>
+          <w:bCs/>
+          <w:sz w:val="24"/>
+          <w:szCs w:val="24"/>
+          <w:lang w:val="es-CO"/>
+        </w:rPr>
+        <w:t>Tabla de ilustraciones</w:t>
+      </w:r>
+    </w:p>
+    <w:p>
+      <w:pPr>
+        <w:pStyle w:val="Tabladeilustraciones"/>
+        <w:tabs>
+          <w:tab w:val="right" w:leader="dot" w:pos="8828"/>
+        </w:tabs>
+        <w:rPr>
+          <w:noProof/>
+        </w:rPr>
+      </w:pPr>
+      <w:r>
+        <w:rPr>
+          <w:rFonts w:ascii="Times New Roman" w:eastAsia="Times New Roman" w:hAnsi="Times New Roman" w:cs="Times New Roman"/>
+          <w:b/>
+          <w:bCs/>
+          <w:sz w:val="24"/>
+          <w:szCs w:val="24"/>
+          <w:lang w:val="es-CO"/>
+        </w:rPr>
+        <w:fldChar w:fldCharType="begin"/>
+      </w:r>
+      <w:r>
+        <w:rPr>
+          <w:rFonts w:ascii="Times New Roman" w:eastAsia="Times New Roman" w:hAnsi="Times New Roman" w:cs="Times New Roman"/>
+          <w:b/>
+          <w:bCs/>
+          <w:sz w:val="24"/>
+          <w:szCs w:val="24"/>
+          <w:lang w:val="es-CO"/>
+        </w:rPr>
+        <w:instrText xml:space="preserve"> TOC \h \z \c "Ilustración" </w:instrText>
+      </w:r>
+      <w:r>
+        <w:rPr>
+          <w:rFonts w:ascii="Times New Roman" w:eastAsia="Times New Roman" w:hAnsi="Times New Roman" w:cs="Times New Roman"/>
+          <w:b/>
+          <w:bCs/>
+          <w:sz w:val="24"/>
+          <w:szCs w:val="24"/>
+          <w:lang w:val="es-CO"/>
+        </w:rPr>
+        <w:fldChar w:fldCharType="separate"/>
+      </w:r>
+      <w:hyperlink w:anchor="_Toc51147171" w:history="1">
+        <w:r>
+          <w:rPr>
+            <w:rStyle w:val="Hipervnculo"/>
+            <w:noProof/>
+          </w:rPr>
+          <w:t>Ilustración 1 direccion de apache</w:t>
+        </w:r>
+        <w:r>
+          <w:rPr>
+            <w:noProof/>
+            <w:webHidden/>
+          </w:rPr>
+          <w:tab/>
+        </w:r>
+        <w:r>
+          <w:rPr>
+            <w:noProof/>
+            <w:webHidden/>
+          </w:rPr>
+          <w:fldChar w:fldCharType="begin"/>
+        </w:r>
+        <w:r>
+          <w:rPr>
+            <w:noProof/>
+            <w:webHidden/>
+          </w:rPr>
+          <w:instrText xml:space="preserve"> PAGEREF _Toc51147171 \h </w:instrText>
+        </w:r>
+        <w:r>
+          <w:rPr>
+            <w:noProof/>
+            <w:webHidden/>
+          </w:rPr>
+        </w:r>
+        <w:r>
+          <w:rPr>
+            <w:noProof/>
+            <w:webHidden/>
+          </w:rPr>
+          <w:fldChar w:fldCharType="separate"/>
+        </w:r>
+        <w:r>
+          <w:rPr>
+            <w:noProof/>
+            <w:webHidden/>
+          </w:rPr>
+          <w:t>3</w:t>
+        </w:r>
+        <w:r>
+          <w:rPr>
+            <w:noProof/>
+            <w:webHidden/>
+          </w:rPr>
+          <w:fldChar w:fldCharType="end"/>
+        </w:r>
+      </w:hyperlink>
+    </w:p>
+    <w:p>
+      <w:pPr>
+        <w:pStyle w:val="Tabladeilustraciones"/>
+        <w:tabs>
+          <w:tab w:val="right" w:leader="dot" w:pos="8828"/>
+        </w:tabs>
+        <w:rPr>
+          <w:noProof/>
+        </w:rPr>
+      </w:pPr>
+      <w:hyperlink w:anchor="_Toc51147172" w:history="1">
+        <w:r>
+          <w:rPr>
+            <w:rStyle w:val="Hipervnculo"/>
+            <w:noProof/>
+          </w:rPr>
+          <w:t>Ilustración 2 opciones de descarga</w:t>
+        </w:r>
+        <w:r>
+          <w:rPr>
+            <w:noProof/>
+            <w:webHidden/>
+          </w:rPr>
+          <w:tab/>
+        </w:r>
+        <w:r>
+          <w:rPr>
+            <w:noProof/>
+            <w:webHidden/>
+          </w:rPr>
+          <w:fldChar w:fldCharType="begin"/>
+        </w:r>
+        <w:r>
+          <w:rPr>
+            <w:noProof/>
+            <w:webHidden/>
+          </w:rPr>
+          <w:instrText xml:space="preserve"> PAGEREF _Toc51147172 \h </w:instrText>
+        </w:r>
+        <w:r>
+          <w:rPr>
+            <w:noProof/>
+            <w:webHidden/>
+          </w:rPr>
+        </w:r>
+        <w:r>
+          <w:rPr>
+            <w:noProof/>
+            <w:webHidden/>
+          </w:rPr>
+          <w:fldChar w:fldCharType="separate"/>
+        </w:r>
+        <w:r>
+          <w:rPr>
+            <w:noProof/>
+            <w:webHidden/>
+          </w:rPr>
+          <w:t>3</w:t>
+        </w:r>
+        <w:r>
+          <w:rPr>
+            <w:noProof/>
+            <w:webHidden/>
+          </w:rPr>
+          <w:fldChar w:fldCharType="end"/>
+        </w:r>
+      </w:hyperlink>
+    </w:p>
+    <w:p>
+      <w:pPr>
+        <w:pStyle w:val="Tabladeilustraciones"/>
+        <w:tabs>
+          <w:tab w:val="right" w:leader="dot" w:pos="8828"/>
+        </w:tabs>
+        <w:rPr>
+          <w:noProof/>
+        </w:rPr>
+      </w:pPr>
+      <w:hyperlink w:anchor="_Toc51147173" w:history="1">
+        <w:r>
+          <w:rPr>
+            <w:rStyle w:val="Hipervnculo"/>
+            <w:noProof/>
+          </w:rPr>
+          <w:t>Ilustración 3 descargamos el instalador</w:t>
+        </w:r>
+        <w:r>
+          <w:rPr>
+            <w:noProof/>
+            <w:webHidden/>
+          </w:rPr>
+          <w:tab/>
+        </w:r>
+        <w:r>
+          <w:rPr>
+            <w:noProof/>
+            <w:webHidden/>
+          </w:rPr>
+          <w:fldChar w:fldCharType="begin"/>
+        </w:r>
+        <w:r>
+          <w:rPr>
+            <w:noProof/>
+            <w:webHidden/>
+          </w:rPr>
+          <w:instrText xml:space="preserve"> PAGEREF _Toc51147173 \h </w:instrText>
+        </w:r>
+        <w:r>
+          <w:rPr>
+            <w:noProof/>
+            <w:webHidden/>
+          </w:rPr>
+        </w:r>
+        <w:r>
+          <w:rPr>
+            <w:noProof/>
+            <w:webHidden/>
+          </w:rPr>
+          <w:fldChar w:fldCharType="separate"/>
+        </w:r>
+        <w:r>
+          <w:rPr>
+            <w:noProof/>
+            <w:webHidden/>
+          </w:rPr>
+          <w:t>3</w:t>
+        </w:r>
+        <w:r>
+          <w:rPr>
+            <w:noProof/>
+            <w:webHidden/>
+          </w:rPr>
+          <w:fldChar w:fldCharType="end"/>
+        </w:r>
+      </w:hyperlink>
+    </w:p>
+    <w:p>
+      <w:pPr>
+        <w:pStyle w:val="Tabladeilustraciones"/>
+        <w:tabs>
+          <w:tab w:val="right" w:leader="dot" w:pos="8828"/>
+        </w:tabs>
+        <w:rPr>
+          <w:noProof/>
+        </w:rPr>
+      </w:pPr>
+      <w:hyperlink w:anchor="_Toc51147174" w:history="1">
+        <w:r>
+          <w:rPr>
+            <w:rStyle w:val="Hipervnculo"/>
+            <w:noProof/>
+          </w:rPr>
+          <w:t>Ilustración 4 xamp ejecutandose</w:t>
+        </w:r>
+        <w:r>
+          <w:rPr>
+            <w:noProof/>
+            <w:webHidden/>
+          </w:rPr>
+          <w:tab/>
+        </w:r>
+        <w:r>
+          <w:rPr>
+            <w:noProof/>
+            <w:webHidden/>
+          </w:rPr>
+          <w:fldChar w:fldCharType="begin"/>
+        </w:r>
+        <w:r>
+          <w:rPr>
+            <w:noProof/>
+            <w:webHidden/>
+          </w:rPr>
+          <w:instrText xml:space="preserve"> PAGEREF _Toc51147174 \h </w:instrText>
+        </w:r>
+        <w:r>
+          <w:rPr>
+            <w:noProof/>
+            <w:webHidden/>
+          </w:rPr>
+        </w:r>
+        <w:r>
+          <w:rPr>
+            <w:noProof/>
+            <w:webHidden/>
+          </w:rPr>
+          <w:fldChar w:fldCharType="separate"/>
+        </w:r>
+        <w:r>
+          <w:rPr>
+            <w:noProof/>
+            <w:webHidden/>
+          </w:rPr>
+          <w:t>3</w:t>
+        </w:r>
+        <w:r>
+          <w:rPr>
+            <w:noProof/>
+            <w:webHidden/>
+          </w:rPr>
+          <w:fldChar w:fldCharType="end"/>
+        </w:r>
+      </w:hyperlink>
+    </w:p>
+    <w:p>
+      <w:pPr>
+        <w:pStyle w:val="Tabladeilustraciones"/>
+        <w:tabs>
+          <w:tab w:val="right" w:leader="dot" w:pos="8828"/>
+        </w:tabs>
+        <w:rPr>
+          <w:noProof/>
+        </w:rPr>
+      </w:pPr>
+      <w:hyperlink w:anchor="_Toc51147175" w:history="1">
+        <w:r>
+          <w:rPr>
+            <w:rStyle w:val="Hipervnculo"/>
+            <w:noProof/>
+          </w:rPr>
+          <w:t>Ilustración 5 direccion base de datos local</w:t>
+        </w:r>
+        <w:r>
+          <w:rPr>
+            <w:noProof/>
+            <w:webHidden/>
+          </w:rPr>
+          <w:tab/>
+        </w:r>
+        <w:r>
+          <w:rPr>
+            <w:noProof/>
+            <w:webHidden/>
+          </w:rPr>
+          <w:fldChar w:fldCharType="begin"/>
+        </w:r>
+        <w:r>
+          <w:rPr>
+            <w:noProof/>
+            <w:webHidden/>
+          </w:rPr>
+          <w:instrText xml:space="preserve"> PAGEREF _Toc51147175 \h </w:instrText>
+        </w:r>
+        <w:r>
+          <w:rPr>
+            <w:noProof/>
+            <w:webHidden/>
+          </w:rPr>
+        </w:r>
+        <w:r>
+          <w:rPr>
+            <w:noProof/>
+            <w:webHidden/>
+          </w:rPr>
+          <w:fldChar w:fldCharType="separate"/>
+        </w:r>
+        <w:r>
+          <w:rPr>
+            <w:noProof/>
+            <w:webHidden/>
+          </w:rPr>
+          <w:t>4</w:t>
+        </w:r>
+        <w:r>
+          <w:rPr>
+            <w:noProof/>
+            <w:webHidden/>
+          </w:rPr>
+          <w:fldChar w:fldCharType="end"/>
+        </w:r>
+      </w:hyperlink>
+    </w:p>
+    <w:p>
+      <w:pPr>
+        <w:pStyle w:val="Tabladeilustraciones"/>
+        <w:tabs>
+          <w:tab w:val="right" w:leader="dot" w:pos="8828"/>
+        </w:tabs>
+        <w:rPr>
+          <w:noProof/>
+        </w:rPr>
+      </w:pPr>
+      <w:hyperlink w:anchor="_Toc51147176" w:history="1">
+        <w:r>
+          <w:rPr>
+            <w:rStyle w:val="Hipervnculo"/>
+            <w:noProof/>
+          </w:rPr>
+          <w:t>Ilustración 6 bases de datos actuales</w:t>
+        </w:r>
+        <w:r>
+          <w:rPr>
+            <w:noProof/>
+            <w:webHidden/>
+          </w:rPr>
+          <w:tab/>
+        </w:r>
+        <w:r>
+          <w:rPr>
+            <w:noProof/>
+            <w:webHidden/>
+          </w:rPr>
+          <w:fldChar w:fldCharType="begin"/>
+        </w:r>
+        <w:r>
+          <w:rPr>
+            <w:noProof/>
+            <w:webHidden/>
+          </w:rPr>
+          <w:instrText xml:space="preserve"> PAGEREF _Toc51147176 \h </w:instrText>
+        </w:r>
+        <w:r>
+          <w:rPr>
+            <w:noProof/>
+            <w:webHidden/>
+          </w:rPr>
+        </w:r>
+        <w:r>
+          <w:rPr>
+            <w:noProof/>
+            <w:webHidden/>
+          </w:rPr>
+          <w:fldChar w:fldCharType="separate"/>
+        </w:r>
+        <w:r>
+          <w:rPr>
+            <w:noProof/>
+            <w:webHidden/>
+          </w:rPr>
+          <w:t>4</w:t>
+        </w:r>
+        <w:r>
+          <w:rPr>
+            <w:noProof/>
+            <w:webHidden/>
+          </w:rPr>
+          <w:fldChar w:fldCharType="end"/>
+        </w:r>
+      </w:hyperlink>
+    </w:p>
+    <w:p>
+      <w:pPr>
+        <w:pStyle w:val="Tabladeilustraciones"/>
+        <w:tabs>
+          <w:tab w:val="right" w:leader="dot" w:pos="8828"/>
+        </w:tabs>
+        <w:rPr>
+          <w:noProof/>
+        </w:rPr>
+      </w:pPr>
+      <w:hyperlink w:anchor="_Toc51147177" w:history="1">
+        <w:r>
+          <w:rPr>
+            <w:rStyle w:val="Hipervnculo"/>
+            <w:noProof/>
+          </w:rPr>
+          <w:t>Ilustración 7 creacion base de datos</w:t>
+        </w:r>
+        <w:r>
+          <w:rPr>
+            <w:noProof/>
+            <w:webHidden/>
+          </w:rPr>
+          <w:tab/>
+        </w:r>
+        <w:r>
+          <w:rPr>
+            <w:noProof/>
+            <w:webHidden/>
+          </w:rPr>
+          <w:fldChar w:fldCharType="begin"/>
+        </w:r>
+        <w:r>
+          <w:rPr>
+            <w:noProof/>
+            <w:webHidden/>
+          </w:rPr>
+          <w:instrText xml:space="preserve"> PAGEREF _Toc51147177 \h </w:instrText>
+        </w:r>
+        <w:r>
+          <w:rPr>
+            <w:noProof/>
+            <w:webHidden/>
+          </w:rPr>
+        </w:r>
+        <w:r>
+          <w:rPr>
+            <w:noProof/>
+            <w:webHidden/>
+          </w:rPr>
+          <w:fldChar w:fldCharType="separate"/>
+        </w:r>
+        <w:r>
+          <w:rPr>
+            <w:noProof/>
+            <w:webHidden/>
+          </w:rPr>
+          <w:t>4</w:t>
+        </w:r>
+        <w:r>
+          <w:rPr>
+            <w:noProof/>
+            <w:webHidden/>
+          </w:rPr>
+          <w:fldChar w:fldCharType="end"/>
+        </w:r>
+      </w:hyperlink>
+    </w:p>
+    <w:p>
+      <w:pPr>
+        <w:pStyle w:val="Tabladeilustraciones"/>
+        <w:tabs>
+          <w:tab w:val="right" w:leader="dot" w:pos="8828"/>
+        </w:tabs>
+        <w:rPr>
+          <w:noProof/>
+        </w:rPr>
+      </w:pPr>
+      <w:hyperlink w:anchor="_Toc51147178" w:history="1">
+        <w:r>
+          <w:rPr>
+            <w:rStyle w:val="Hipervnculo"/>
+            <w:noProof/>
+          </w:rPr>
+          <w:t>Ilustración 8 importar base de datos</w:t>
+        </w:r>
+        <w:r>
+          <w:rPr>
+            <w:noProof/>
+            <w:webHidden/>
+          </w:rPr>
+          <w:tab/>
+        </w:r>
+        <w:r>
+          <w:rPr>
+            <w:noProof/>
+            <w:webHidden/>
+          </w:rPr>
+          <w:fldChar w:fldCharType="begin"/>
+        </w:r>
+        <w:r>
+          <w:rPr>
+            <w:noProof/>
+            <w:webHidden/>
+          </w:rPr>
+          <w:instrText xml:space="preserve"> PAGEREF _Toc51147178 \h </w:instrText>
+        </w:r>
+        <w:r>
+          <w:rPr>
+            <w:noProof/>
+            <w:webHidden/>
+          </w:rPr>
+        </w:r>
+        <w:r>
+          <w:rPr>
+            <w:noProof/>
+            <w:webHidden/>
+          </w:rPr>
+          <w:fldChar w:fldCharType="separate"/>
+        </w:r>
+        <w:r>
+          <w:rPr>
+            <w:noProof/>
+            <w:webHidden/>
+          </w:rPr>
+          <w:t>4</w:t>
+        </w:r>
+        <w:r>
+          <w:rPr>
+            <w:noProof/>
+            <w:webHidden/>
+          </w:rPr>
+          <w:fldChar w:fldCharType="end"/>
+        </w:r>
+      </w:hyperlink>
+    </w:p>
+    <w:p>
+      <w:pPr>
+        <w:pStyle w:val="Tabladeilustraciones"/>
+        <w:tabs>
+          <w:tab w:val="right" w:leader="dot" w:pos="8828"/>
+        </w:tabs>
+        <w:rPr>
+          <w:noProof/>
+        </w:rPr>
+      </w:pPr>
+      <w:hyperlink w:anchor="_Toc51147179" w:history="1">
+        <w:r>
+          <w:rPr>
+            <w:rStyle w:val="Hipervnculo"/>
+            <w:noProof/>
+          </w:rPr>
+          <w:t>Ilustración 9 seleccionar base de datos .sql</w:t>
+        </w:r>
+        <w:r>
+          <w:rPr>
+            <w:noProof/>
+            <w:webHidden/>
+          </w:rPr>
+          <w:tab/>
+        </w:r>
+        <w:r>
+          <w:rPr>
+            <w:noProof/>
+            <w:webHidden/>
+          </w:rPr>
+          <w:fldChar w:fldCharType="begin"/>
+        </w:r>
+        <w:r>
+          <w:rPr>
+            <w:noProof/>
+            <w:webHidden/>
+          </w:rPr>
+          <w:instrText xml:space="preserve"> PAGEREF _Toc51147179 \h </w:instrText>
+        </w:r>
+        <w:r>
+          <w:rPr>
+            <w:noProof/>
+            <w:webHidden/>
+          </w:rPr>
+        </w:r>
+        <w:r>
+          <w:rPr>
+            <w:noProof/>
+            <w:webHidden/>
+          </w:rPr>
+          <w:fldChar w:fldCharType="separate"/>
+        </w:r>
+        <w:r>
+          <w:rPr>
+            <w:noProof/>
+            <w:webHidden/>
+          </w:rPr>
+          <w:t>5</w:t>
+        </w:r>
+        <w:r>
+          <w:rPr>
+            <w:noProof/>
+            <w:webHidden/>
+          </w:rPr>
+          <w:fldChar w:fldCharType="end"/>
+        </w:r>
+      </w:hyperlink>
+    </w:p>
+    <w:p>
+      <w:pPr>
+        <w:pStyle w:val="Tabladeilustraciones"/>
+        <w:tabs>
+          <w:tab w:val="right" w:leader="dot" w:pos="8828"/>
+        </w:tabs>
+        <w:rPr>
+          <w:noProof/>
+        </w:rPr>
+      </w:pPr>
+      <w:hyperlink w:anchor="_Toc51147180" w:history="1">
+        <w:r>
+          <w:rPr>
+            <w:rStyle w:val="Hipervnculo"/>
+            <w:noProof/>
+          </w:rPr>
+          <w:t>Ilustración 10 archivo de la base de datos</w:t>
+        </w:r>
+        <w:r>
+          <w:rPr>
+            <w:noProof/>
+            <w:webHidden/>
+          </w:rPr>
+          <w:tab/>
+        </w:r>
+        <w:r>
+          <w:rPr>
+            <w:noProof/>
+            <w:webHidden/>
+          </w:rPr>
+          <w:fldChar w:fldCharType="begin"/>
+        </w:r>
+        <w:r>
+          <w:rPr>
+            <w:noProof/>
+            <w:webHidden/>
+          </w:rPr>
+          <w:instrText xml:space="preserve"> PAGEREF _Toc51147180 \h </w:instrText>
+        </w:r>
+        <w:r>
+          <w:rPr>
+            <w:noProof/>
+            <w:webHidden/>
+          </w:rPr>
+        </w:r>
+        <w:r>
+          <w:rPr>
+            <w:noProof/>
+            <w:webHidden/>
+          </w:rPr>
+          <w:fldChar w:fldCharType="separate"/>
+        </w:r>
+        <w:r>
+          <w:rPr>
+            <w:noProof/>
+            <w:webHidden/>
+          </w:rPr>
+          <w:t>5</w:t>
+        </w:r>
+        <w:r>
+          <w:rPr>
+            <w:noProof/>
+            <w:webHidden/>
+          </w:rPr>
+          <w:fldChar w:fldCharType="end"/>
+        </w:r>
+      </w:hyperlink>
+    </w:p>
+    <w:p>
+      <w:pPr>
+        <w:pStyle w:val="Tabladeilustraciones"/>
+        <w:tabs>
+          <w:tab w:val="right" w:leader="dot" w:pos="8828"/>
+        </w:tabs>
+        <w:rPr>
+          <w:noProof/>
+        </w:rPr>
+      </w:pPr>
+      <w:hyperlink w:anchor="_Toc51147181" w:history="1">
+        <w:r>
+          <w:rPr>
+            <w:rStyle w:val="Hipervnculo"/>
+            <w:noProof/>
+          </w:rPr>
+          <w:t>Ilustración 11 login del programa</w:t>
+        </w:r>
+        <w:r>
+          <w:rPr>
+            <w:noProof/>
+            <w:webHidden/>
+          </w:rPr>
+          <w:tab/>
+        </w:r>
+        <w:r>
+          <w:rPr>
+            <w:noProof/>
+            <w:webHidden/>
+          </w:rPr>
+          <w:fldChar w:fldCharType="begin"/>
+        </w:r>
+        <w:r>
+          <w:rPr>
+            <w:noProof/>
+            <w:webHidden/>
+          </w:rPr>
+          <w:instrText xml:space="preserve"> PAGEREF _Toc51147181 \h </w:instrText>
+        </w:r>
+        <w:r>
+          <w:rPr>
+            <w:noProof/>
+            <w:webHidden/>
+          </w:rPr>
+        </w:r>
+        <w:r>
+          <w:rPr>
+            <w:noProof/>
+            <w:webHidden/>
+          </w:rPr>
+          <w:fldChar w:fldCharType="separate"/>
+        </w:r>
+        <w:r>
+          <w:rPr>
+            <w:noProof/>
+            <w:webHidden/>
+          </w:rPr>
+          <w:t>6</w:t>
+        </w:r>
+        <w:r>
+          <w:rPr>
+            <w:noProof/>
+            <w:webHidden/>
+          </w:rPr>
+          <w:fldChar w:fldCharType="end"/>
+        </w:r>
+      </w:hyperlink>
+    </w:p>
+    <w:p>
+      <w:pPr>
+        <w:spacing w:after="160" w:line="480" w:lineRule="auto"/>
+        <w:contextualSpacing w:val="0"/>
+        <w:jc w:val="center"/>
+        <w:rPr>
+          <w:rFonts w:ascii="Times New Roman" w:eastAsia="Times New Roman" w:hAnsi="Times New Roman" w:cs="Times New Roman"/>
+          <w:b/>
+          <w:bCs/>
+          <w:sz w:val="24"/>
+          <w:szCs w:val="24"/>
+          <w:lang w:val="es-CO"/>
+        </w:rPr>
+      </w:pPr>
+      <w:r>
+        <w:rPr>
+          <w:rFonts w:ascii="Times New Roman" w:eastAsia="Times New Roman" w:hAnsi="Times New Roman" w:cs="Times New Roman"/>
+          <w:b/>
+          <w:bCs/>
+          <w:sz w:val="24"/>
+          <w:szCs w:val="24"/>
+          <w:lang w:val="es-CO"/>
+        </w:rPr>
+        <w:fldChar w:fldCharType="end"/>
+      </w:r>
+    </w:p>
+    <w:p>
+      <w:pPr>
+        <w:spacing w:after="160" w:line="480" w:lineRule="auto"/>
+        <w:contextualSpacing w:val="0"/>
+        <w:jc w:val="center"/>
+        <w:rPr>
+          <w:rFonts w:ascii="Times New Roman" w:eastAsia="Times New Roman" w:hAnsi="Times New Roman" w:cs="Times New Roman"/>
+          <w:b/>
+          <w:bCs/>
+          <w:sz w:val="24"/>
+          <w:szCs w:val="24"/>
+          <w:lang w:val="es-CO"/>
+        </w:rPr>
+      </w:pPr>
     </w:p>
     <w:p>
       <w:pPr>
@@ -366,17 +1645,6 @@
           <w:docGrid w:linePitch="360"/>
         </w:sectPr>
       </w:pPr>
-      <w:r>
-        <w:rPr>
-          <w:rFonts w:ascii="Times New Roman" w:eastAsia="Times New Roman" w:hAnsi="Times New Roman" w:cs="Times New Roman"/>
-          <w:b/>
-          <w:bCs/>
-          <w:sz w:val="24"/>
-          <w:szCs w:val="24"/>
-          <w:lang w:val="es-CO"/>
-        </w:rPr>
-        <w:t>CARTAGO VALLE DEL CUACA</w:t>
-      </w:r>
     </w:p>
     <w:p>
       <w:pPr>
@@ -386,6 +1654,7 @@
           <w:szCs w:val="24"/>
         </w:rPr>
       </w:pPr>
+      <w:bookmarkStart w:id="0" w:name="_Toc51147041"/>
       <w:r>
         <w:rPr>
           <w:rFonts w:cs="Times New Roman"/>
@@ -394,6 +1663,7 @@
         <w:lastRenderedPageBreak/>
         <w:t>INSTALACIÓN DE XAMPP</w:t>
       </w:r>
+      <w:bookmarkEnd w:id="0"/>
     </w:p>
     <w:p>
       <w:pPr>
@@ -441,18 +1711,16 @@
     <w:p>
       <w:pPr>
         <w:pStyle w:val="Sinespaciado"/>
-        <w:jc w:val="center"/>
-        <w:rPr>
-          <w:lang w:val="es-CO"/>
-        </w:rPr>
+        <w:keepNext/>
+        <w:jc w:val="center"/>
       </w:pPr>
       <w:r>
         <w:rPr>
           <w:noProof/>
-          <w:lang w:val="es-CO"/>
+          <w:lang w:val="en-US" w:eastAsia="en-US"/>
         </w:rPr>
         <w:drawing>
-          <wp:inline distT="0" distB="0" distL="0" distR="0" wp14:anchorId="5CD5CBC6" wp14:editId="7D7718CC">
+          <wp:inline distT="0" distB="0" distL="0" distR="0" wp14:anchorId="1518CE94" wp14:editId="73B9D150">
             <wp:extent cx="3600450" cy="400050"/>
             <wp:effectExtent l="0" t="0" r="0" b="0"/>
             <wp:docPr id="8" name="Imagen 8"/>
@@ -490,6 +1758,49 @@
     </w:p>
     <w:p>
       <w:pPr>
+        <w:pStyle w:val="Descripcin"/>
+        <w:jc w:val="center"/>
+        <w:rPr>
+          <w:lang w:val="es-CO"/>
+        </w:rPr>
+      </w:pPr>
+      <w:bookmarkStart w:id="1" w:name="_Toc51147171"/>
+      <w:r>
+        <w:t xml:space="preserve">Ilustración </w:t>
+      </w:r>
+      <w:r>
+        <w:fldChar w:fldCharType="begin"/>
+      </w:r>
+      <w:r>
+        <w:instrText xml:space="preserve"> SEQ Ilustración \* ARABIC </w:instrText>
+      </w:r>
+      <w:r>
+        <w:fldChar w:fldCharType="separate"/>
+      </w:r>
+      <w:r>
+        <w:rPr>
+          <w:noProof/>
+        </w:rPr>
+        <w:t>1</w:t>
+      </w:r>
+      <w:r>
+        <w:fldChar w:fldCharType="end"/>
+      </w:r>
+      <w:r>
+        <w:t xml:space="preserve"> </w:t>
+      </w:r>
+      <w:proofErr w:type="spellStart"/>
+      <w:r>
+        <w:t>direccion</w:t>
+      </w:r>
+      <w:proofErr w:type="spellEnd"/>
+      <w:r>
+        <w:t xml:space="preserve"> de apache</w:t>
+      </w:r>
+      <w:bookmarkEnd w:id="1"/>
+    </w:p>
+    <w:p>
+      <w:pPr>
         <w:pStyle w:val="Sinespaciado"/>
         <w:jc w:val="center"/>
         <w:rPr>
@@ -500,18 +1811,16 @@
     <w:p>
       <w:pPr>
         <w:pStyle w:val="Sinespaciado"/>
-        <w:jc w:val="center"/>
-        <w:rPr>
-          <w:lang w:val="es-CO"/>
-        </w:rPr>
+        <w:keepNext/>
+        <w:jc w:val="center"/>
       </w:pPr>
       <w:r>
         <w:rPr>
           <w:noProof/>
-          <w:lang w:val="es-CO"/>
+          <w:lang w:val="en-US" w:eastAsia="en-US"/>
         </w:rPr>
         <w:drawing>
-          <wp:inline distT="0" distB="0" distL="0" distR="0" wp14:anchorId="25BDA2CA" wp14:editId="074BDE9C">
+          <wp:inline distT="0" distB="0" distL="0" distR="0" wp14:anchorId="087D2CAD" wp14:editId="45279BE0">
             <wp:extent cx="5612130" cy="774065"/>
             <wp:effectExtent l="0" t="0" r="7620" b="6985"/>
             <wp:docPr id="9" name="Imagen 9"/>
@@ -549,6 +1858,41 @@
     </w:p>
     <w:p>
       <w:pPr>
+        <w:pStyle w:val="Descripcin"/>
+        <w:jc w:val="center"/>
+        <w:rPr>
+          <w:lang w:val="es-CO"/>
+        </w:rPr>
+      </w:pPr>
+      <w:bookmarkStart w:id="2" w:name="_Toc51147172"/>
+      <w:r>
+        <w:t xml:space="preserve">Ilustración </w:t>
+      </w:r>
+      <w:r>
+        <w:fldChar w:fldCharType="begin"/>
+      </w:r>
+      <w:r>
+        <w:instrText xml:space="preserve"> SEQ Ilustración \* ARABIC </w:instrText>
+      </w:r>
+      <w:r>
+        <w:fldChar w:fldCharType="separate"/>
+      </w:r>
+      <w:r>
+        <w:rPr>
+          <w:noProof/>
+        </w:rPr>
+        <w:t>2</w:t>
+      </w:r>
+      <w:r>
+        <w:fldChar w:fldCharType="end"/>
+      </w:r>
+      <w:r>
+        <w:t xml:space="preserve"> opciones de descarga</w:t>
+      </w:r>
+      <w:bookmarkEnd w:id="2"/>
+    </w:p>
+    <w:p>
+      <w:pPr>
         <w:pStyle w:val="Sinespaciado"/>
         <w:jc w:val="center"/>
         <w:rPr>
@@ -580,15 +1924,16 @@
     <w:p>
       <w:pPr>
         <w:pStyle w:val="Sinespaciado"/>
+        <w:keepNext/>
         <w:jc w:val="center"/>
       </w:pPr>
       <w:r>
         <w:rPr>
           <w:noProof/>
-          <w:lang w:val="es-CO"/>
+          <w:lang w:val="en-US" w:eastAsia="en-US"/>
         </w:rPr>
         <w:drawing>
-          <wp:inline distT="0" distB="0" distL="0" distR="0" wp14:anchorId="3941E2CF" wp14:editId="3003E1AC">
+          <wp:inline distT="0" distB="0" distL="0" distR="0" wp14:anchorId="79D46655" wp14:editId="6466B653">
             <wp:extent cx="1905000" cy="523875"/>
             <wp:effectExtent l="0" t="0" r="0" b="9525"/>
             <wp:docPr id="10" name="Imagen 10"/>
@@ -626,6 +1971,38 @@
     </w:p>
     <w:p>
       <w:pPr>
+        <w:pStyle w:val="Descripcin"/>
+        <w:jc w:val="center"/>
+      </w:pPr>
+      <w:bookmarkStart w:id="3" w:name="_Toc51147173"/>
+      <w:r>
+        <w:t xml:space="preserve">Ilustración </w:t>
+      </w:r>
+      <w:r>
+        <w:fldChar w:fldCharType="begin"/>
+      </w:r>
+      <w:r>
+        <w:instrText xml:space="preserve"> SEQ Ilustración \* ARABIC </w:instrText>
+      </w:r>
+      <w:r>
+        <w:fldChar w:fldCharType="separate"/>
+      </w:r>
+      <w:r>
+        <w:rPr>
+          <w:noProof/>
+        </w:rPr>
+        <w:t>3</w:t>
+      </w:r>
+      <w:r>
+        <w:fldChar w:fldCharType="end"/>
+      </w:r>
+      <w:r>
+        <w:t xml:space="preserve"> descargamos el instalador</w:t>
+      </w:r>
+      <w:bookmarkEnd w:id="3"/>
+    </w:p>
+    <w:p>
+      <w:pPr>
         <w:rPr>
           <w:rFonts w:ascii="Times New Roman" w:hAnsi="Times New Roman" w:cs="Times New Roman"/>
           <w:sz w:val="24"/>
@@ -678,20 +2055,16 @@
     </w:p>
     <w:p>
       <w:pPr>
-        <w:jc w:val="center"/>
-        <w:rPr>
-          <w:rFonts w:ascii="Times New Roman" w:hAnsi="Times New Roman" w:cs="Times New Roman"/>
-          <w:sz w:val="24"/>
-          <w:szCs w:val="24"/>
-        </w:rPr>
+        <w:keepNext/>
+        <w:jc w:val="center"/>
       </w:pPr>
       <w:r>
         <w:rPr>
           <w:noProof/>
-          <w:lang w:val="es-CO"/>
+          <w:lang w:val="en-US" w:eastAsia="en-US"/>
         </w:rPr>
         <w:drawing>
-          <wp:inline distT="0" distB="0" distL="0" distR="0" wp14:anchorId="21DBC5C3" wp14:editId="38CCBC21">
+          <wp:inline distT="0" distB="0" distL="0" distR="0" wp14:anchorId="1BF9E184" wp14:editId="5C4D5679">
             <wp:extent cx="3581400" cy="2390775"/>
             <wp:effectExtent l="0" t="0" r="0" b="9525"/>
             <wp:docPr id="1" name="Imagen 1"/>
@@ -729,6 +2102,7 @@
     </w:p>
     <w:p>
       <w:pPr>
+        <w:pStyle w:val="Descripcin"/>
         <w:jc w:val="center"/>
         <w:rPr>
           <w:rFonts w:ascii="Times New Roman" w:hAnsi="Times New Roman" w:cs="Times New Roman"/>
@@ -736,6 +2110,45 @@
           <w:szCs w:val="24"/>
         </w:rPr>
       </w:pPr>
+      <w:bookmarkStart w:id="4" w:name="_Toc51147174"/>
+      <w:r>
+        <w:t xml:space="preserve">Ilustración </w:t>
+      </w:r>
+      <w:r>
+        <w:fldChar w:fldCharType="begin"/>
+      </w:r>
+      <w:r>
+        <w:instrText xml:space="preserve"> SEQ Ilustración \* ARABIC </w:instrText>
+      </w:r>
+      <w:r>
+        <w:fldChar w:fldCharType="separate"/>
+      </w:r>
+      <w:r>
+        <w:rPr>
+          <w:noProof/>
+        </w:rPr>
+        <w:t>4</w:t>
+      </w:r>
+      <w:r>
+        <w:fldChar w:fldCharType="end"/>
+      </w:r>
+      <w:r>
+        <w:t xml:space="preserve"> </w:t>
+      </w:r>
+      <w:proofErr w:type="spellStart"/>
+      <w:r>
+        <w:t>xamp</w:t>
+      </w:r>
+      <w:proofErr w:type="spellEnd"/>
+      <w:r>
+        <w:t xml:space="preserve"> </w:t>
+      </w:r>
+      <w:proofErr w:type="spellStart"/>
+      <w:r>
+        <w:t>ejecutandose</w:t>
+      </w:r>
+      <w:bookmarkEnd w:id="4"/>
+      <w:proofErr w:type="spellEnd"/>
     </w:p>
     <w:p>
       <w:pPr>
@@ -776,15 +2189,28 @@
           <w:szCs w:val="24"/>
         </w:rPr>
       </w:pPr>
-      <w:bookmarkStart w:id="0" w:name="_GoBack"/>
-      <w:bookmarkEnd w:id="0"/>
+    </w:p>
+    <w:p>
+      <w:pPr>
+        <w:jc w:val="center"/>
+        <w:rPr>
+          <w:rFonts w:ascii="Times New Roman" w:hAnsi="Times New Roman" w:cs="Times New Roman"/>
+          <w:sz w:val="24"/>
+          <w:szCs w:val="24"/>
+        </w:rPr>
+      </w:pPr>
     </w:p>
     <w:p>
       <w:pPr>
         <w:pStyle w:val="Ttulo1"/>
       </w:pPr>
-      <w:r>
-        <w:t xml:space="preserve">INSTALACIÓN DE LA BASE DE DATOS DE WEB BANK </w:t>
+      <w:bookmarkStart w:id="5" w:name="_Toc51147042"/>
+      <w:r>
+        <w:t>INSTALACIÓN DE LA BASE DE DATOS DE WEB BANK</w:t>
+      </w:r>
+      <w:bookmarkEnd w:id="5"/>
+      <w:r>
+        <w:t xml:space="preserve"> </w:t>
       </w:r>
     </w:p>
     <w:p>
@@ -845,20 +2271,16 @@
     </w:p>
     <w:p>
       <w:pPr>
-        <w:jc w:val="center"/>
-        <w:rPr>
-          <w:rFonts w:ascii="Times New Roman" w:hAnsi="Times New Roman" w:cs="Times New Roman"/>
-          <w:sz w:val="24"/>
-          <w:szCs w:val="24"/>
-        </w:rPr>
+        <w:keepNext/>
+        <w:jc w:val="center"/>
       </w:pPr>
       <w:r>
         <w:rPr>
           <w:noProof/>
-          <w:lang w:val="es-CO"/>
+          <w:lang w:val="en-US" w:eastAsia="en-US"/>
         </w:rPr>
         <w:drawing>
-          <wp:inline distT="0" distB="0" distL="0" distR="0" wp14:anchorId="1406C1F0" wp14:editId="05787E60">
+          <wp:inline distT="0" distB="0" distL="0" distR="0" wp14:anchorId="45D9E57A" wp14:editId="53454E5D">
             <wp:extent cx="2295525" cy="352425"/>
             <wp:effectExtent l="0" t="0" r="9525" b="9525"/>
             <wp:docPr id="2" name="Imagen 2"/>
@@ -896,6 +2318,7 @@
     </w:p>
     <w:p>
       <w:pPr>
+        <w:pStyle w:val="Descripcin"/>
         <w:jc w:val="center"/>
         <w:rPr>
           <w:rFonts w:ascii="Times New Roman" w:hAnsi="Times New Roman" w:cs="Times New Roman"/>
@@ -903,6 +2326,50 @@
           <w:szCs w:val="24"/>
         </w:rPr>
       </w:pPr>
+      <w:bookmarkStart w:id="6" w:name="_Toc51147175"/>
+      <w:r>
+        <w:t xml:space="preserve">Ilustración </w:t>
+      </w:r>
+      <w:r>
+        <w:fldChar w:fldCharType="begin"/>
+      </w:r>
+      <w:r>
+        <w:instrText xml:space="preserve"> SEQ Ilustración \* ARABIC </w:instrText>
+      </w:r>
+      <w:r>
+        <w:fldChar w:fldCharType="separate"/>
+      </w:r>
+      <w:r>
+        <w:rPr>
+          <w:noProof/>
+        </w:rPr>
+        <w:t>5</w:t>
+      </w:r>
+      <w:r>
+        <w:fldChar w:fldCharType="end"/>
+      </w:r>
+      <w:r>
+        <w:t xml:space="preserve"> </w:t>
+      </w:r>
+      <w:proofErr w:type="spellStart"/>
+      <w:r>
+        <w:t>direccion</w:t>
+      </w:r>
+      <w:proofErr w:type="spellEnd"/>
+      <w:r>
+        <w:t xml:space="preserve"> base de datos local</w:t>
+      </w:r>
+      <w:bookmarkEnd w:id="6"/>
+    </w:p>
+    <w:p>
+      <w:pPr>
+        <w:jc w:val="center"/>
+        <w:rPr>
+          <w:rFonts w:ascii="Times New Roman" w:hAnsi="Times New Roman" w:cs="Times New Roman"/>
+          <w:sz w:val="24"/>
+          <w:szCs w:val="24"/>
+        </w:rPr>
+      </w:pPr>
     </w:p>
     <w:p>
       <w:pPr>
@@ -925,15 +2392,16 @@
     <w:p>
       <w:pPr>
         <w:pStyle w:val="Sinespaciado"/>
+        <w:keepNext/>
         <w:jc w:val="center"/>
       </w:pPr>
       <w:r>
         <w:rPr>
           <w:noProof/>
-          <w:lang w:val="es-CO"/>
+          <w:lang w:val="en-US" w:eastAsia="en-US"/>
         </w:rPr>
         <w:drawing>
-          <wp:inline distT="0" distB="0" distL="0" distR="0" wp14:anchorId="725CD57E" wp14:editId="61246FEA">
+          <wp:inline distT="0" distB="0" distL="0" distR="0" wp14:anchorId="37DD68DD" wp14:editId="440CB303">
             <wp:extent cx="1362075" cy="342900"/>
             <wp:effectExtent l="0" t="0" r="9525" b="0"/>
             <wp:docPr id="3" name="Imagen 3"/>
@@ -971,6 +2439,38 @@
     </w:p>
     <w:p>
       <w:pPr>
+        <w:pStyle w:val="Descripcin"/>
+        <w:jc w:val="center"/>
+      </w:pPr>
+      <w:bookmarkStart w:id="7" w:name="_Toc51147176"/>
+      <w:r>
+        <w:t xml:space="preserve">Ilustración </w:t>
+      </w:r>
+      <w:r>
+        <w:fldChar w:fldCharType="begin"/>
+      </w:r>
+      <w:r>
+        <w:instrText xml:space="preserve"> SEQ Ilustración \* ARABIC </w:instrText>
+      </w:r>
+      <w:r>
+        <w:fldChar w:fldCharType="separate"/>
+      </w:r>
+      <w:r>
+        <w:rPr>
+          <w:noProof/>
+        </w:rPr>
+        <w:t>6</w:t>
+      </w:r>
+      <w:r>
+        <w:fldChar w:fldCharType="end"/>
+      </w:r>
+      <w:r>
+        <w:t xml:space="preserve"> bases de datos actuales</w:t>
+      </w:r>
+      <w:bookmarkEnd w:id="7"/>
+    </w:p>
+    <w:p>
+      <w:pPr>
         <w:pStyle w:val="Sinespaciado"/>
         <w:jc w:val="center"/>
       </w:pPr>
@@ -978,15 +2478,16 @@
     <w:p>
       <w:pPr>
         <w:pStyle w:val="Sinespaciado"/>
+        <w:keepNext/>
         <w:jc w:val="center"/>
       </w:pPr>
       <w:r>
         <w:rPr>
           <w:noProof/>
-          <w:lang w:val="es-CO"/>
+          <w:lang w:val="en-US" w:eastAsia="en-US"/>
         </w:rPr>
         <w:drawing>
-          <wp:inline distT="0" distB="0" distL="0" distR="0" wp14:anchorId="00280293" wp14:editId="46991E69">
+          <wp:inline distT="0" distB="0" distL="0" distR="0" wp14:anchorId="63A1300F" wp14:editId="39BDAE74">
             <wp:extent cx="4953000" cy="990600"/>
             <wp:effectExtent l="0" t="0" r="0" b="0"/>
             <wp:docPr id="4" name="Imagen 4"/>
@@ -1024,6 +2525,46 @@
     </w:p>
     <w:p>
       <w:pPr>
+        <w:pStyle w:val="Descripcin"/>
+        <w:jc w:val="center"/>
+      </w:pPr>
+      <w:bookmarkStart w:id="8" w:name="_Toc51147177"/>
+      <w:r>
+        <w:t xml:space="preserve">Ilustración </w:t>
+      </w:r>
+      <w:r>
+        <w:fldChar w:fldCharType="begin"/>
+      </w:r>
+      <w:r>
+        <w:instrText xml:space="preserve"> SEQ Ilustración \* ARABIC </w:instrText>
+      </w:r>
+      <w:r>
+        <w:fldChar w:fldCharType="separate"/>
+      </w:r>
+      <w:r>
+        <w:rPr>
+          <w:noProof/>
+        </w:rPr>
+        <w:t>7</w:t>
+      </w:r>
+      <w:r>
+        <w:fldChar w:fldCharType="end"/>
+      </w:r>
+      <w:r>
+        <w:t xml:space="preserve"> </w:t>
+      </w:r>
+      <w:proofErr w:type="spellStart"/>
+      <w:r>
+        <w:t>creacion</w:t>
+      </w:r>
+      <w:proofErr w:type="spellEnd"/>
+      <w:r>
+        <w:t xml:space="preserve"> base de datos</w:t>
+      </w:r>
+      <w:bookmarkEnd w:id="8"/>
+    </w:p>
+    <w:p>
+      <w:pPr>
         <w:pStyle w:val="Sinespaciado"/>
         <w:jc w:val="center"/>
       </w:pPr>
@@ -1125,15 +2666,16 @@
     <w:p>
       <w:pPr>
         <w:pStyle w:val="Sinespaciado"/>
+        <w:keepNext/>
         <w:jc w:val="center"/>
       </w:pPr>
       <w:r>
         <w:rPr>
           <w:noProof/>
-          <w:lang w:val="es-CO"/>
+          <w:lang w:val="en-US" w:eastAsia="en-US"/>
         </w:rPr>
         <w:drawing>
-          <wp:inline distT="0" distB="0" distL="0" distR="0" wp14:anchorId="7ECB4886" wp14:editId="391F70A7">
+          <wp:inline distT="0" distB="0" distL="0" distR="0" wp14:anchorId="70F25298" wp14:editId="1B578B6E">
             <wp:extent cx="990600" cy="342900"/>
             <wp:effectExtent l="0" t="0" r="0" b="0"/>
             <wp:docPr id="5" name="Imagen 5"/>
@@ -1171,6 +2713,38 @@
     </w:p>
     <w:p>
       <w:pPr>
+        <w:pStyle w:val="Descripcin"/>
+        <w:jc w:val="center"/>
+      </w:pPr>
+      <w:bookmarkStart w:id="9" w:name="_Toc51147178"/>
+      <w:r>
+        <w:t xml:space="preserve">Ilustración </w:t>
+      </w:r>
+      <w:r>
+        <w:fldChar w:fldCharType="begin"/>
+      </w:r>
+      <w:r>
+        <w:instrText xml:space="preserve"> SEQ Ilustración \* ARABIC </w:instrText>
+      </w:r>
+      <w:r>
+        <w:fldChar w:fldCharType="separate"/>
+      </w:r>
+      <w:r>
+        <w:rPr>
+          <w:noProof/>
+        </w:rPr>
+        <w:t>8</w:t>
+      </w:r>
+      <w:r>
+        <w:fldChar w:fldCharType="end"/>
+      </w:r>
+      <w:r>
+        <w:t xml:space="preserve"> importar base de datos</w:t>
+      </w:r>
+      <w:bookmarkEnd w:id="9"/>
+    </w:p>
+    <w:p>
+      <w:pPr>
         <w:pStyle w:val="Sinespaciado"/>
         <w:jc w:val="center"/>
       </w:pPr>
@@ -1178,15 +2752,17 @@
     <w:p>
       <w:pPr>
         <w:pStyle w:val="Sinespaciado"/>
+        <w:keepNext/>
         <w:jc w:val="center"/>
       </w:pPr>
       <w:r>
         <w:rPr>
           <w:noProof/>
-          <w:lang w:val="es-CO"/>
-        </w:rPr>
+          <w:lang w:val="en-US" w:eastAsia="en-US"/>
+        </w:rPr>
+        <w:lastRenderedPageBreak/>
         <w:drawing>
-          <wp:inline distT="0" distB="0" distL="0" distR="0" wp14:anchorId="1695D94B" wp14:editId="5AF74CD7">
+          <wp:inline distT="0" distB="0" distL="0" distR="0" wp14:anchorId="44315BCA" wp14:editId="349B1ECA">
             <wp:extent cx="5612130" cy="1750060"/>
             <wp:effectExtent l="0" t="0" r="7620" b="2540"/>
             <wp:docPr id="6" name="Imagen 6"/>
@@ -1224,6 +2800,43 @@
     </w:p>
     <w:p>
       <w:pPr>
+        <w:pStyle w:val="Descripcin"/>
+        <w:jc w:val="center"/>
+      </w:pPr>
+      <w:bookmarkStart w:id="10" w:name="_Toc51147179"/>
+      <w:r>
+        <w:t xml:space="preserve">Ilustración </w:t>
+      </w:r>
+      <w:r>
+        <w:fldChar w:fldCharType="begin"/>
+      </w:r>
+      <w:r>
+        <w:instrText xml:space="preserve"> SEQ Ilustración \* ARABIC </w:instrText>
+      </w:r>
+      <w:r>
+        <w:fldChar w:fldCharType="separate"/>
+      </w:r>
+      <w:r>
+        <w:rPr>
+          <w:noProof/>
+        </w:rPr>
+        <w:t>9</w:t>
+      </w:r>
+      <w:r>
+        <w:fldChar w:fldCharType="end"/>
+      </w:r>
+      <w:r>
+        <w:t xml:space="preserve"> seleccionar base de datos .</w:t>
+      </w:r>
+      <w:proofErr w:type="spellStart"/>
+      <w:r>
+        <w:t>sql</w:t>
+      </w:r>
+      <w:bookmarkEnd w:id="10"/>
+      <w:proofErr w:type="spellEnd"/>
+    </w:p>
+    <w:p>
+      <w:pPr>
         <w:pStyle w:val="Sinespaciado"/>
         <w:jc w:val="center"/>
       </w:pPr>
@@ -1231,15 +2844,16 @@
     <w:p>
       <w:pPr>
         <w:pStyle w:val="Sinespaciado"/>
+        <w:keepNext/>
         <w:jc w:val="center"/>
       </w:pPr>
       <w:r>
         <w:rPr>
           <w:noProof/>
-          <w:lang w:val="es-CO"/>
+          <w:lang w:val="en-US" w:eastAsia="en-US"/>
         </w:rPr>
         <w:drawing>
-          <wp:inline distT="0" distB="0" distL="0" distR="0" wp14:anchorId="33547497" wp14:editId="6D988A27">
+          <wp:inline distT="0" distB="0" distL="0" distR="0" wp14:anchorId="0ACA3D4F" wp14:editId="0B9EC5FC">
             <wp:extent cx="3505200" cy="1504950"/>
             <wp:effectExtent l="0" t="0" r="0" b="0"/>
             <wp:docPr id="7" name="Imagen 7"/>
@@ -1277,9 +2891,263 @@
     </w:p>
     <w:p>
       <w:pPr>
+        <w:pStyle w:val="Descripcin"/>
+        <w:jc w:val="center"/>
+      </w:pPr>
+      <w:bookmarkStart w:id="11" w:name="_Toc51147180"/>
+      <w:r>
+        <w:t xml:space="preserve">Ilustración </w:t>
+      </w:r>
+      <w:r>
+        <w:fldChar w:fldCharType="begin"/>
+      </w:r>
+      <w:r>
+        <w:instrText xml:space="preserve"> SEQ Ilustración \* ARABIC </w:instrText>
+      </w:r>
+      <w:r>
+        <w:fldChar w:fldCharType="separate"/>
+      </w:r>
+      <w:r>
+        <w:rPr>
+          <w:noProof/>
+        </w:rPr>
+        <w:t>10</w:t>
+      </w:r>
+      <w:r>
+        <w:fldChar w:fldCharType="end"/>
+      </w:r>
+      <w:r>
+        <w:t xml:space="preserve"> archivo de la base de datos</w:t>
+      </w:r>
+      <w:bookmarkEnd w:id="11"/>
+    </w:p>
+    <w:p>
+      <w:pPr>
         <w:pStyle w:val="Sinespaciado"/>
         <w:jc w:val="center"/>
       </w:pPr>
+    </w:p>
+    <w:p>
+      <w:pPr>
+        <w:pStyle w:val="Sinespaciado"/>
+        <w:jc w:val="center"/>
+      </w:pPr>
+    </w:p>
+    <w:p>
+      <w:pPr>
+        <w:pStyle w:val="Ttulo1"/>
+      </w:pPr>
+      <w:bookmarkStart w:id="12" w:name="_Toc51147043"/>
+      <w:r>
+        <w:t>abrir el programa</w:t>
+      </w:r>
+      <w:bookmarkEnd w:id="12"/>
+    </w:p>
+    <w:p>
+      <w:pPr>
+        <w:rPr>
+          <w:lang w:val="es-CO"/>
+        </w:rPr>
+      </w:pPr>
+      <w:r>
+        <w:rPr>
+          <w:lang w:val="es-CO"/>
+        </w:rPr>
+        <w:t xml:space="preserve">Luego de instalar la base de datos y tener el </w:t>
+      </w:r>
+      <w:proofErr w:type="spellStart"/>
+      <w:r>
+        <w:rPr>
+          <w:lang w:val="es-CO"/>
+        </w:rPr>
+        <w:t>xamp</w:t>
+      </w:r>
+      <w:proofErr w:type="spellEnd"/>
+      <w:r>
+        <w:rPr>
+          <w:lang w:val="es-CO"/>
+        </w:rPr>
+        <w:t xml:space="preserve"> ejecuta nos dirigimos al navegador y escribimos:</w:t>
+      </w:r>
+    </w:p>
+    <w:p>
+      <w:pPr>
+        <w:rPr>
+          <w:lang w:val="es-CO"/>
+        </w:rPr>
+      </w:pPr>
+    </w:p>
+    <w:p>
+      <w:pPr>
+        <w:rPr>
+          <w:lang w:val="es-CO"/>
+        </w:rPr>
+      </w:pPr>
+      <w:r>
+        <w:rPr>
+          <w:noProof/>
+          <w:lang w:val="en-US" w:eastAsia="en-US"/>
+        </w:rPr>
+        <w:drawing>
+          <wp:inline distT="0" distB="0" distL="0" distR="0" wp14:anchorId="0CE0A67E" wp14:editId="74E333D6">
+            <wp:extent cx="2057400" cy="361950"/>
+            <wp:effectExtent l="0" t="0" r="0" b="0"/>
+            <wp:docPr id="11" name="Imagen 11"/>
+            <wp:cNvGraphicFramePr>
+              <a:graphicFrameLocks xmlns:a="http://schemas.openxmlformats.org/drawingml/2006/main" noChangeAspect="1"/>
+            </wp:cNvGraphicFramePr>
+            <a:graphic xmlns:a="http://schemas.openxmlformats.org/drawingml/2006/main">
+              <a:graphicData uri="http://schemas.openxmlformats.org/drawingml/2006/picture">
+                <pic:pic xmlns:pic="http://schemas.openxmlformats.org/drawingml/2006/picture">
+                  <pic:nvPicPr>
+                    <pic:cNvPr id="1" name=""/>
+                    <pic:cNvPicPr/>
+                  </pic:nvPicPr>
+                  <pic:blipFill>
+                    <a:blip r:embed="rId16"/>
+                    <a:stretch>
+                      <a:fillRect/>
+                    </a:stretch>
+                  </pic:blipFill>
+                  <pic:spPr>
+                    <a:xfrm>
+                      <a:off x="0" y="0"/>
+                      <a:ext cx="2057400" cy="361950"/>
+                    </a:xfrm>
+                    <a:prstGeom prst="rect">
+                      <a:avLst/>
+                    </a:prstGeom>
+                  </pic:spPr>
+                </pic:pic>
+              </a:graphicData>
+            </a:graphic>
+          </wp:inline>
+        </w:drawing>
+      </w:r>
+    </w:p>
+    <w:p>
+      <w:pPr>
+        <w:rPr>
+          <w:lang w:val="es-CO"/>
+        </w:rPr>
+      </w:pPr>
+      <w:hyperlink r:id="rId17" w:history="1">
+        <w:r>
+          <w:rPr>
+            <w:rStyle w:val="Hipervnculo"/>
+            <w:lang w:val="es-CO"/>
+          </w:rPr>
+          <w:t>http://localhost/web_bank/WebBank</w:t>
+        </w:r>
+      </w:hyperlink>
+    </w:p>
+    <w:p>
+      <w:pPr>
+        <w:keepNext/>
+        <w:jc w:val="center"/>
+      </w:pPr>
+      <w:r>
+        <w:rPr>
+          <w:noProof/>
+          <w:lang w:val="en-US" w:eastAsia="en-US"/>
+        </w:rPr>
+        <w:lastRenderedPageBreak/>
+        <w:drawing>
+          <wp:inline distT="0" distB="0" distL="0" distR="0" wp14:anchorId="1A0BBA7E" wp14:editId="4EFE2DC4">
+            <wp:extent cx="4276725" cy="4075906"/>
+            <wp:effectExtent l="0" t="0" r="0" b="1270"/>
+            <wp:docPr id="12" name="Imagen 12"/>
+            <wp:cNvGraphicFramePr>
+              <a:graphicFrameLocks xmlns:a="http://schemas.openxmlformats.org/drawingml/2006/main" noChangeAspect="1"/>
+            </wp:cNvGraphicFramePr>
+            <a:graphic xmlns:a="http://schemas.openxmlformats.org/drawingml/2006/main">
+              <a:graphicData uri="http://schemas.openxmlformats.org/drawingml/2006/picture">
+                <pic:pic xmlns:pic="http://schemas.openxmlformats.org/drawingml/2006/picture">
+                  <pic:nvPicPr>
+                    <pic:cNvPr id="1" name=""/>
+                    <pic:cNvPicPr/>
+                  </pic:nvPicPr>
+                  <pic:blipFill>
+                    <a:blip r:embed="rId18"/>
+                    <a:stretch>
+                      <a:fillRect/>
+                    </a:stretch>
+                  </pic:blipFill>
+                  <pic:spPr>
+                    <a:xfrm>
+                      <a:off x="0" y="0"/>
+                      <a:ext cx="4278529" cy="4077625"/>
+                    </a:xfrm>
+                    <a:prstGeom prst="rect">
+                      <a:avLst/>
+                    </a:prstGeom>
+                  </pic:spPr>
+                </pic:pic>
+              </a:graphicData>
+            </a:graphic>
+          </wp:inline>
+        </w:drawing>
+      </w:r>
+    </w:p>
+    <w:p>
+      <w:pPr>
+        <w:pStyle w:val="Descripcin"/>
+        <w:jc w:val="center"/>
+        <w:rPr>
+          <w:lang w:val="es-CO"/>
+        </w:rPr>
+      </w:pPr>
+      <w:bookmarkStart w:id="13" w:name="_Toc51147181"/>
+      <w:r>
+        <w:t xml:space="preserve">Ilustración </w:t>
+      </w:r>
+      <w:r>
+        <w:fldChar w:fldCharType="begin"/>
+      </w:r>
+      <w:r>
+        <w:instrText xml:space="preserve"> SEQ Ilustración \* ARABIC </w:instrText>
+      </w:r>
+      <w:r>
+        <w:fldChar w:fldCharType="separate"/>
+      </w:r>
+      <w:r>
+        <w:rPr>
+          <w:noProof/>
+        </w:rPr>
+        <w:t>11</w:t>
+      </w:r>
+      <w:r>
+        <w:fldChar w:fldCharType="end"/>
+      </w:r>
+      <w:r>
+        <w:t xml:space="preserve"> login del pro</w:t>
+      </w:r>
+      <w:bookmarkStart w:id="14" w:name="_GoBack"/>
+      <w:bookmarkEnd w:id="14"/>
+      <w:r>
+        <w:t>grama</w:t>
+      </w:r>
+      <w:bookmarkEnd w:id="13"/>
+    </w:p>
+    <w:p>
+      <w:pPr>
+        <w:rPr>
+          <w:lang w:val="es-CO"/>
+        </w:rPr>
+      </w:pPr>
+    </w:p>
+    <w:p>
+      <w:pPr>
+        <w:rPr>
+          <w:lang w:val="es-CO"/>
+        </w:rPr>
+      </w:pPr>
+      <w:r>
+        <w:rPr>
+          <w:lang w:val="es-CO"/>
+        </w:rPr>
+        <w:t>De esta forma iniciamos el inicio de sesión del programa y hacer lo que el manual de “funcionamiento del programa” nos dice para empezar a usar el programa.</w:t>
+      </w:r>
     </w:p>
     <w:sectPr>
       <w:pgSz w:w="12240" w:h="15840"/>
@@ -1292,8 +3160,8 @@
 </file>
 
 <file path=word/numbering.xml><?xml version="1.0" encoding="utf-8"?>
-<w:numbering xmlns:wpc="http://schemas.microsoft.com/office/word/2010/wordprocessingCanvas" xmlns:mc="http://schemas.openxmlformats.org/markup-compatibility/2006" xmlns:o="urn:schemas-microsoft-com:office:office" xmlns:r="http://schemas.openxmlformats.org/officeDocument/2006/relationships" xmlns:m="http://schemas.openxmlformats.org/officeDocument/2006/math" xmlns:v="urn:schemas-microsoft-com:vml" xmlns:wp14="http://schemas.microsoft.com/office/word/2010/wordprocessingDrawing" xmlns:wp="http://schemas.openxmlformats.org/drawingml/2006/wordprocessingDrawing" xmlns:w10="urn:schemas-microsoft-com:office:word" xmlns:w="http://schemas.openxmlformats.org/wordprocessingml/2006/main" xmlns:w14="http://schemas.microsoft.com/office/word/2010/wordml" xmlns:w15="http://schemas.microsoft.com/office/word/2012/wordml" xmlns:wpg="http://schemas.microsoft.com/office/word/2010/wordprocessingGroup" xmlns:wpi="http://schemas.microsoft.com/office/word/2010/wordprocessingInk" xmlns:wne="http://schemas.microsoft.com/office/word/2006/wordml" xmlns:wps="http://schemas.microsoft.com/office/word/2010/wordprocessingShape" mc:Ignorable="w14 w15 wp14">
-  <w:abstractNum w:abstractNumId="0">
+<w:numbering xmlns:wpc="http://schemas.microsoft.com/office/word/2010/wordprocessingCanvas" xmlns:cx="http://schemas.microsoft.com/office/drawing/2014/chartex" xmlns:mc="http://schemas.openxmlformats.org/markup-compatibility/2006" xmlns:o="urn:schemas-microsoft-com:office:office" xmlns:r="http://schemas.openxmlformats.org/officeDocument/2006/relationships" xmlns:m="http://schemas.openxmlformats.org/officeDocument/2006/math" xmlns:v="urn:schemas-microsoft-com:vml" xmlns:wp14="http://schemas.microsoft.com/office/word/2010/wordprocessingDrawing" xmlns:wp="http://schemas.openxmlformats.org/drawingml/2006/wordprocessingDrawing" xmlns:w10="urn:schemas-microsoft-com:office:word" xmlns:w="http://schemas.openxmlformats.org/wordprocessingml/2006/main" xmlns:w14="http://schemas.microsoft.com/office/word/2010/wordml" xmlns:w15="http://schemas.microsoft.com/office/word/2012/wordml" xmlns:w16se="http://schemas.microsoft.com/office/word/2015/wordml/symex" xmlns:wpg="http://schemas.microsoft.com/office/word/2010/wordprocessingGroup" xmlns:wpi="http://schemas.microsoft.com/office/word/2010/wordprocessingInk" xmlns:wne="http://schemas.microsoft.com/office/word/2006/wordml" xmlns:wps="http://schemas.microsoft.com/office/word/2010/wordprocessingShape" mc:Ignorable="w14 w15 w16se wp14">
+  <w:abstractNum w:abstractNumId="0" w15:restartNumberingAfterBreak="0">
     <w:nsid w:val="12B14822"/>
     <w:multiLevelType w:val="multilevel"/>
     <w:tmpl w:val="E2F435FC"/>
@@ -1442,7 +3310,7 @@
       </w:rPr>
     </w:lvl>
   </w:abstractNum>
-  <w:abstractNum w:abstractNumId="1">
+  <w:abstractNum w:abstractNumId="1" w15:restartNumberingAfterBreak="0">
     <w:nsid w:val="1C674C04"/>
     <w:multiLevelType w:val="multilevel"/>
     <w:tmpl w:val="0B6804BE"/>
@@ -1591,7 +3459,7 @@
       </w:rPr>
     </w:lvl>
   </w:abstractNum>
-  <w:abstractNum w:abstractNumId="2">
+  <w:abstractNum w:abstractNumId="2" w15:restartNumberingAfterBreak="0">
     <w:nsid w:val="3DC32AAC"/>
     <w:multiLevelType w:val="multilevel"/>
     <w:tmpl w:val="64D6BAC4"/>
@@ -1740,7 +3608,7 @@
       </w:rPr>
     </w:lvl>
   </w:abstractNum>
-  <w:abstractNum w:abstractNumId="3">
+  <w:abstractNum w:abstractNumId="3" w15:restartNumberingAfterBreak="0">
     <w:nsid w:val="3ECE286D"/>
     <w:multiLevelType w:val="multilevel"/>
     <w:tmpl w:val="286E697C"/>
@@ -1905,7 +3773,7 @@
 </file>
 
 <file path=word/styles.xml><?xml version="1.0" encoding="utf-8"?>
-<w:styles xmlns:mc="http://schemas.openxmlformats.org/markup-compatibility/2006" xmlns:r="http://schemas.openxmlformats.org/officeDocument/2006/relationships" xmlns:w="http://schemas.openxmlformats.org/wordprocessingml/2006/main" xmlns:w14="http://schemas.microsoft.com/office/word/2010/wordml" xmlns:w15="http://schemas.microsoft.com/office/word/2012/wordml" mc:Ignorable="w14 w15">
+<w:styles xmlns:mc="http://schemas.openxmlformats.org/markup-compatibility/2006" xmlns:r="http://schemas.openxmlformats.org/officeDocument/2006/relationships" xmlns:w="http://schemas.openxmlformats.org/wordprocessingml/2006/main" xmlns:w14="http://schemas.microsoft.com/office/word/2010/wordml" xmlns:w15="http://schemas.microsoft.com/office/word/2012/wordml" xmlns:w16se="http://schemas.microsoft.com/office/word/2015/wordml/symex" mc:Ignorable="w14 w15 w16se">
   <w:docDefaults>
     <w:rPrDefault>
       <w:rPr>
@@ -2313,17 +4181,19 @@
     <w:link w:val="Ttulo1Car"/>
     <w:uiPriority w:val="9"/>
     <w:qFormat/>
-    <w:rsid w:val="00FC342C"/>
+    <w:rsid w:val="00F96BE0"/>
     <w:pPr>
       <w:keepNext/>
       <w:keepLines/>
-      <w:spacing w:before="240" w:line="259" w:lineRule="auto"/>
+      <w:spacing w:before="240" w:line="480" w:lineRule="auto"/>
       <w:contextualSpacing w:val="0"/>
+      <w:jc w:val="center"/>
       <w:outlineLvl w:val="0"/>
     </w:pPr>
     <w:rPr>
       <w:rFonts w:ascii="Times New Roman" w:eastAsiaTheme="majorEastAsia" w:hAnsi="Times New Roman" w:cstheme="majorBidi"/>
       <w:b/>
+      <w:caps/>
       <w:sz w:val="24"/>
       <w:szCs w:val="32"/>
       <w:lang w:val="es-CO"/>
@@ -2475,10 +4345,11 @@
     <w:basedOn w:val="Fuentedeprrafopredeter"/>
     <w:link w:val="Ttulo1"/>
     <w:uiPriority w:val="9"/>
-    <w:rsid w:val="00FC342C"/>
+    <w:rsid w:val="00F96BE0"/>
     <w:rPr>
       <w:rFonts w:ascii="Times New Roman" w:eastAsiaTheme="majorEastAsia" w:hAnsi="Times New Roman" w:cstheme="majorBidi"/>
       <w:b/>
+      <w:caps/>
       <w:sz w:val="24"/>
       <w:szCs w:val="32"/>
       <w:lang w:eastAsia="es-CO"/>
@@ -2520,6 +4391,72 @@
       <w:u w:val="single"/>
     </w:rPr>
   </w:style>
+  <w:style w:type="paragraph" w:styleId="TtuloTDC">
+    <w:name w:val="TOC Heading"/>
+    <w:basedOn w:val="Ttulo1"/>
+    <w:next w:val="Normal"/>
+    <w:uiPriority w:val="39"/>
+    <w:unhideWhenUsed/>
+    <w:qFormat/>
+    <w:rsid w:val="00606835"/>
+    <w:pPr>
+      <w:spacing w:line="259" w:lineRule="auto"/>
+      <w:jc w:val="left"/>
+      <w:outlineLvl w:val="9"/>
+    </w:pPr>
+    <w:rPr>
+      <w:rFonts w:asciiTheme="majorHAnsi" w:hAnsiTheme="majorHAnsi"/>
+      <w:b w:val="0"/>
+      <w:caps w:val="0"/>
+      <w:color w:val="2E74B5" w:themeColor="accent1" w:themeShade="BF"/>
+      <w:sz w:val="32"/>
+      <w:lang w:val="en-US" w:eastAsia="en-US"/>
+    </w:rPr>
+  </w:style>
+  <w:style w:type="paragraph" w:styleId="TDC1">
+    <w:name w:val="toc 1"/>
+    <w:basedOn w:val="Normal"/>
+    <w:next w:val="Normal"/>
+    <w:autoRedefine/>
+    <w:uiPriority w:val="39"/>
+    <w:unhideWhenUsed/>
+    <w:rsid w:val="0011154E"/>
+    <w:pPr>
+      <w:spacing w:after="100"/>
+    </w:pPr>
+    <w:rPr>
+      <w:rFonts w:ascii="Times New Roman" w:hAnsi="Times New Roman"/>
+      <w:caps/>
+      <w:sz w:val="24"/>
+    </w:rPr>
+  </w:style>
+  <w:style w:type="paragraph" w:styleId="Descripcin">
+    <w:name w:val="caption"/>
+    <w:basedOn w:val="Normal"/>
+    <w:next w:val="Normal"/>
+    <w:uiPriority w:val="35"/>
+    <w:unhideWhenUsed/>
+    <w:qFormat/>
+    <w:rsid w:val="0011154E"/>
+    <w:pPr>
+      <w:spacing w:after="200" w:line="240" w:lineRule="auto"/>
+    </w:pPr>
+    <w:rPr>
+      <w:i/>
+      <w:iCs/>
+      <w:color w:val="44546A" w:themeColor="text2"/>
+      <w:sz w:val="18"/>
+      <w:szCs w:val="18"/>
+    </w:rPr>
+  </w:style>
+  <w:style w:type="paragraph" w:styleId="Tabladeilustraciones">
+    <w:name w:val="table of figures"/>
+    <w:basedOn w:val="Normal"/>
+    <w:next w:val="Normal"/>
+    <w:uiPriority w:val="99"/>
+    <w:unhideWhenUsed/>
+    <w:rsid w:val="002E0109"/>
+  </w:style>
 </w:styles>
 </file>
 
@@ -2528,10 +4465,10 @@
   <a:themeElements>
     <a:clrScheme name="Office">
       <a:dk1>
-        <a:sysClr val="windowText" lastClr="313131"/>
+        <a:sysClr val="windowText" lastClr="000000"/>
       </a:dk1>
       <a:lt1>
-        <a:sysClr val="window" lastClr="F8F8F6"/>
+        <a:sysClr val="window" lastClr="FFFFFF"/>
       </a:lt1>
       <a:dk2>
         <a:srgbClr val="44546A"/>
@@ -2883,7 +4820,7 @@
 </file>
 
 <file path=customXml/itemProps1.xml><?xml version="1.0" encoding="utf-8"?>
-<ds:datastoreItem xmlns:ds="http://schemas.openxmlformats.org/officeDocument/2006/customXml" ds:itemID="{A19D3239-B66C-4ADE-B693-E53FD65E8825}">
+<ds:datastoreItem xmlns:ds="http://schemas.openxmlformats.org/officeDocument/2006/customXml" ds:itemID="{6B49A7A7-A660-460F-8801-731B85670FE7}">
   <ds:schemaRefs>
     <ds:schemaRef ds:uri="http://schemas.openxmlformats.org/officeDocument/2006/bibliography"/>
   </ds:schemaRefs>

</xml_diff>